<commit_message>
calculo da média realizado
</commit_message>
<xml_diff>
--- a/Hora do Código_Medidas de Tendência Central 2-2.docx
+++ b/Hora do Código_Medidas de Tendência Central 2-2.docx
@@ -2305,26 +2305,14 @@
         </w:rPr>
         <w:t xml:space="preserve"> funções, </w:t>
       </w:r>
-      <w:proofErr w:type="gramStart"/>
-      <w:r>
-        <w:rPr>
-          <w:bCs/>
-          <w:sz w:val="25"/>
-          <w:lang w:val="pt-BR"/>
-        </w:rPr>
-        <w:t xml:space="preserve">procedures, </w:t>
-      </w:r>
-      <w:proofErr w:type="spellStart"/>
-      <w:r>
-        <w:rPr>
-          <w:bCs/>
-          <w:sz w:val="25"/>
-          <w:lang w:val="pt-BR"/>
-        </w:rPr>
-        <w:t>etc</w:t>
-      </w:r>
-      <w:proofErr w:type="spellEnd"/>
-      <w:proofErr w:type="gramEnd"/>
+      <w:r>
+        <w:rPr>
+          <w:bCs/>
+          <w:sz w:val="25"/>
+          <w:lang w:val="pt-BR"/>
+        </w:rPr>
+        <w:t>procedures etc.</w:t>
+      </w:r>
     </w:p>
     <w:p>
       <w:pPr>
@@ -2469,16 +2457,14 @@
           <w:lang w:val="pt-BR"/>
         </w:rPr>
       </w:pPr>
-      <w:proofErr w:type="spellStart"/>
       <w:r>
         <w:rPr>
           <w:b/>
           <w:sz w:val="25"/>
           <w:lang w:val="pt-BR"/>
         </w:rPr>
-        <w:t>Obs</w:t>
-      </w:r>
-      <w:proofErr w:type="spellEnd"/>
+        <w:t>Obs.</w:t>
+      </w:r>
       <w:r>
         <w:rPr>
           <w:b/>
@@ -2551,16 +2537,14 @@
         </w:rPr>
         <w:t xml:space="preserve">, por exemplo: ordenação, </w:t>
       </w:r>
-      <w:proofErr w:type="gramStart"/>
       <w:r>
         <w:rPr>
           <w:b/>
           <w:sz w:val="25"/>
           <w:lang w:val="pt-BR"/>
         </w:rPr>
-        <w:t>somatória, etc.</w:t>
-      </w:r>
-      <w:proofErr w:type="gramEnd"/>
+        <w:t>somatória etc.</w:t>
+      </w:r>
     </w:p>
     <w:sectPr>
       <w:headerReference w:type="default" r:id="rId10"/>
@@ -2819,7 +2803,7 @@
         </mc:Choice>
         <mc:Fallback>
           <w:pict>
-            <v:group w14:anchorId="3B48115F" id="Grupo 223" o:spid="_x0000_s1026" style="position:absolute;margin-left:0;margin-top:0;width:5.75pt;height:55.05pt;z-index:251660288;mso-height-percent:780;mso-position-horizontal:left;mso-position-horizontal-relative:right-margin-area;mso-position-vertical:bottom;mso-position-vertical-relative:page;mso-height-percent:780;mso-height-relative:bottom-margin-area" coordorigin="2820,4935" coordsize="120,1320" o:gfxdata="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">
+            <v:group w14:anchorId="7828D033" id="Grupo 223" o:spid="_x0000_s1026" style="position:absolute;margin-left:0;margin-top:0;width:5.75pt;height:55.05pt;z-index:251660288;mso-height-percent:780;mso-position-horizontal:left;mso-position-horizontal-relative:right-margin-area;mso-position-vertical:bottom;mso-position-vertical-relative:page;mso-height-percent:780;mso-height-relative:bottom-margin-area" coordorigin="2820,4935" coordsize="120,1320" o:gfxdata="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">
               <v:shapetype id="_x0000_t32" coordsize="21600,21600" o:spt="32" o:oned="t" path="m,l21600,21600e" filled="f">
                 <v:path arrowok="t" fillok="f" o:connecttype="none"/>
                 <o:lock v:ext="edit" shapetype="t"/>
@@ -4231,23 +4215,6 @@
 </file>
 
 <file path=customXml/item1.xml><?xml version="1.0" encoding="utf-8"?>
-<p:properties xmlns:p="http://schemas.microsoft.com/office/2006/metadata/properties" xmlns:xsi="http://www.w3.org/2001/XMLSchema-instance" xmlns:pc="http://schemas.microsoft.com/office/infopath/2007/PartnerControls">
-  <documentManagement>
-    <ReferenceId xmlns="4ebeccec-bdff-4e4c-961f-3a2066089102" xsi:nil="true"/>
-  </documentManagement>
-</p:properties>
-</file>
-
-<file path=customXml/item2.xml><?xml version="1.0" encoding="utf-8"?>
-<?mso-contentType ?>
-<FormTemplates xmlns="http://schemas.microsoft.com/sharepoint/v3/contenttype/forms">
-  <Display>DocumentLibraryForm</Display>
-  <Edit>DocumentLibraryForm</Edit>
-  <New>DocumentLibraryForm</New>
-</FormTemplates>
-</file>
-
-<file path=customXml/item3.xml><?xml version="1.0" encoding="utf-8"?>
 <ct:contentTypeSchema xmlns:ct="http://schemas.microsoft.com/office/2006/metadata/contentType" xmlns:ma="http://schemas.microsoft.com/office/2006/metadata/properties/metaAttributes" ct:_="" ma:_="" ma:contentTypeName="Document" ma:contentTypeID="0x010100712609165AEF204D9DB8AB84D5588133" ma:contentTypeVersion="3" ma:contentTypeDescription="Create a new document." ma:contentTypeScope="" ma:versionID="43eee0cd8e1acc5120b2aca3b5c92b46">
   <xsd:schema xmlns:xsd="http://www.w3.org/2001/XMLSchema" xmlns:xs="http://www.w3.org/2001/XMLSchema" xmlns:p="http://schemas.microsoft.com/office/2006/metadata/properties" xmlns:ns2="4ebeccec-bdff-4e4c-961f-3a2066089102" targetNamespace="http://schemas.microsoft.com/office/2006/metadata/properties" ma:root="true" ma:fieldsID="fdd4de0a82711b964e04ed5595c2dac9" ns2:_="">
     <xsd:import namespace="4ebeccec-bdff-4e4c-961f-3a2066089102"/>
@@ -4385,25 +4352,24 @@
 </ct:contentTypeSchema>
 </file>
 
-<file path=customXml/itemProps1.xml><?xml version="1.0" encoding="utf-8"?>
-<ds:datastoreItem xmlns:ds="http://schemas.openxmlformats.org/officeDocument/2006/customXml" ds:itemID="{F9ABF30B-349F-47C8-B279-90A479DEEC6A}">
-  <ds:schemaRefs>
-    <ds:schemaRef ds:uri="http://schemas.microsoft.com/office/2006/metadata/properties"/>
-    <ds:schemaRef ds:uri="http://schemas.microsoft.com/office/infopath/2007/PartnerControls"/>
-    <ds:schemaRef ds:uri="4ebeccec-bdff-4e4c-961f-3a2066089102"/>
-  </ds:schemaRefs>
-</ds:datastoreItem>
+<file path=customXml/item2.xml><?xml version="1.0" encoding="utf-8"?>
+<?mso-contentType ?>
+<FormTemplates xmlns="http://schemas.microsoft.com/sharepoint/v3/contenttype/forms">
+  <Display>DocumentLibraryForm</Display>
+  <Edit>DocumentLibraryForm</Edit>
+  <New>DocumentLibraryForm</New>
+</FormTemplates>
 </file>
 
-<file path=customXml/itemProps2.xml><?xml version="1.0" encoding="utf-8"?>
-<ds:datastoreItem xmlns:ds="http://schemas.openxmlformats.org/officeDocument/2006/customXml" ds:itemID="{B31B68C5-7AF2-485A-9FCD-777CBD0E0EA9}">
-  <ds:schemaRefs>
-    <ds:schemaRef ds:uri="http://schemas.microsoft.com/sharepoint/v3/contenttype/forms"/>
-  </ds:schemaRefs>
-</ds:datastoreItem>
+<file path=customXml/item3.xml><?xml version="1.0" encoding="utf-8"?>
+<p:properties xmlns:p="http://schemas.microsoft.com/office/2006/metadata/properties" xmlns:xsi="http://www.w3.org/2001/XMLSchema-instance" xmlns:pc="http://schemas.microsoft.com/office/infopath/2007/PartnerControls">
+  <documentManagement>
+    <ReferenceId xmlns="4ebeccec-bdff-4e4c-961f-3a2066089102" xsi:nil="true"/>
+  </documentManagement>
+</p:properties>
 </file>
 
-<file path=customXml/itemProps3.xml><?xml version="1.0" encoding="utf-8"?>
+<file path=customXml/itemProps1.xml><?xml version="1.0" encoding="utf-8"?>
 <ds:datastoreItem xmlns:ds="http://schemas.openxmlformats.org/officeDocument/2006/customXml" ds:itemID="{7F9BF061-01F2-4841-8145-EE75E452202C}">
   <ds:schemaRefs>
     <ds:schemaRef ds:uri="http://schemas.microsoft.com/office/2006/metadata/contentType"/>
@@ -4419,4 +4385,22 @@
     <ds:schemaRef ds:uri="http://schemas.microsoft.com/internal/obd"/>
   </ds:schemaRefs>
 </ds:datastoreItem>
+</file>
+
+<file path=customXml/itemProps2.xml><?xml version="1.0" encoding="utf-8"?>
+<ds:datastoreItem xmlns:ds="http://schemas.openxmlformats.org/officeDocument/2006/customXml" ds:itemID="{B31B68C5-7AF2-485A-9FCD-777CBD0E0EA9}">
+  <ds:schemaRefs>
+    <ds:schemaRef ds:uri="http://schemas.microsoft.com/sharepoint/v3/contenttype/forms"/>
+  </ds:schemaRefs>
+</ds:datastoreItem>
+</file>
+
+<file path=customXml/itemProps3.xml><?xml version="1.0" encoding="utf-8"?>
+<ds:datastoreItem xmlns:ds="http://schemas.openxmlformats.org/officeDocument/2006/customXml" ds:itemID="{F9ABF30B-349F-47C8-B279-90A479DEEC6A}">
+  <ds:schemaRefs>
+    <ds:schemaRef ds:uri="http://schemas.microsoft.com/office/2006/metadata/properties"/>
+    <ds:schemaRef ds:uri="http://schemas.microsoft.com/office/infopath/2007/PartnerControls"/>
+    <ds:schemaRef ds:uri="4ebeccec-bdff-4e4c-961f-3a2066089102"/>
+  </ds:schemaRefs>
+</ds:datastoreItem>
 </file>
</xml_diff>